<commit_message>
added plots of PCAs with vectors
</commit_message>
<xml_diff>
--- a/products/early results_16June2014.docx
+++ b/products/early results_16June2014.docx
@@ -43,8 +43,8 @@
                       <a:picLocks noChangeAspect="1" noChangeArrowheads="1"/>
                     </pic:cNvPicPr>
                   </pic:nvPicPr>
-                  <ve:AlternateContent>
-                    <ve:Choice xmlns:ma="http://schemas.microsoft.com/office/mac/drawingml/2008/main" Requires="ma">
+                  <ve:AlternateContent xmlns:ma="http://schemas.microsoft.com/office/mac/drawingml/2008/main">
+                    <ve:Choice Requires="ma">
                       <pic:blipFill>
                         <a:blip r:embed="rId4"/>
                         <a:srcRect/>
@@ -53,7 +53,7 @@
                         </a:stretch>
                       </pic:blipFill>
                     </ve:Choice>
-                    <ve:Fallback>
+                    <ve:Fallback xmlns:pic="http://schemas.openxmlformats.org/drawingml/2006/picture" xmlns:a="http://schemas.openxmlformats.org/drawingml/2006/main" xmlns:wne="http://schemas.microsoft.com/office/word/2006/wordml" xmlns:w="http://schemas.openxmlformats.org/wordprocessingml/2006/main" xmlns:w10="urn:schemas-microsoft-com:office:word" xmlns:wp="http://schemas.openxmlformats.org/drawingml/2006/wordprocessingDrawing" xmlns:v="urn:schemas-microsoft-com:vml" xmlns:m="http://schemas.openxmlformats.org/officeDocument/2006/math" xmlns:r="http://schemas.openxmlformats.org/officeDocument/2006/relationships" xmlns:o="urn:schemas-microsoft-com:office:office" xmlns:mv="urn:schemas-microsoft-com:mac:vml" xmlns:ve="http://schemas.openxmlformats.org/markup-compatibility/2006" xmlns:mo="http://schemas.microsoft.com/office/mac/office/2008/main" xmlns="">
                       <pic:blipFill>
                         <a:blip r:embed="rId5"/>
                         <a:srcRect/>
@@ -130,7 +130,7 @@
           <wp:inline distT="0" distB="0" distL="0" distR="0">
             <wp:extent cx="5486400" cy="5486400"/>
             <wp:effectExtent l="25400" t="0" r="0" b="0"/>
-            <wp:docPr id="8" name="Picture 8"/>
+            <wp:docPr id="5" name="Picture 1"/>
             <wp:cNvGraphicFramePr>
               <a:graphicFrameLocks xmlns:a="http://schemas.openxmlformats.org/drawingml/2006/main" noChangeAspect="1"/>
             </wp:cNvGraphicFramePr>
@@ -138,7 +138,7 @@
               <a:graphicData uri="http://schemas.openxmlformats.org/drawingml/2006/picture">
                 <pic:pic xmlns:pic="http://schemas.openxmlformats.org/drawingml/2006/picture">
                   <pic:nvPicPr>
-                    <pic:cNvPr id="0" name="Picture 8"/>
+                    <pic:cNvPr id="0" name="Picture 1"/>
                     <pic:cNvPicPr>
                       <a:picLocks noChangeAspect="1" noChangeArrowheads="1"/>
                     </pic:cNvPicPr>
@@ -185,8 +185,124 @@
           </wp:inline>
         </w:drawing>
       </w:r>
-      <w:r>
-        <w:t xml:space="preserve">Figure 2.  PCA of tree swallow chick FA profiles.  Not grouped very well.  Makes sense as higher order consumers likely have similar FA requirements.  Didn’t do one of these for bugs or </w:t>
+    </w:p>
+    <w:p>
+      <w:r>
+        <w:t xml:space="preserve">Figure 2.  </w:t>
+      </w:r>
+      <w:proofErr w:type="spellStart"/>
+      <w:proofErr w:type="gramStart"/>
+      <w:r>
+        <w:t>PCoA</w:t>
+      </w:r>
+      <w:proofErr w:type="spellEnd"/>
+      <w:r>
+        <w:t xml:space="preserve"> with bolus data.</w:t>
+      </w:r>
+      <w:proofErr w:type="gramEnd"/>
+      <w:r>
+        <w:t xml:space="preserve">  Everything a little more </w:t>
+      </w:r>
+      <w:proofErr w:type="spellStart"/>
+      <w:r>
+        <w:t>mushed</w:t>
+      </w:r>
+      <w:proofErr w:type="spellEnd"/>
+      <w:r>
+        <w:t xml:space="preserve"> together, but some obvious groupings potentially – bugs likely doing much more preferential assimilation and conversion that would make them not separate like </w:t>
+      </w:r>
+      <w:proofErr w:type="spellStart"/>
+      <w:r>
+        <w:t>seston</w:t>
+      </w:r>
+      <w:proofErr w:type="spellEnd"/>
+      <w:r>
+        <w:t xml:space="preserve"> does.</w:t>
+      </w:r>
+    </w:p>
+    <w:p>
+      <w:r>
+        <w:rPr>
+          <w:noProof/>
+        </w:rPr>
+        <w:drawing>
+          <wp:inline distT="0" distB="0" distL="0" distR="0">
+            <wp:extent cx="5486400" cy="5486400"/>
+            <wp:effectExtent l="25400" t="0" r="0" b="0"/>
+            <wp:docPr id="8" name="Picture 8"/>
+            <wp:cNvGraphicFramePr>
+              <a:graphicFrameLocks xmlns:a="http://schemas.openxmlformats.org/drawingml/2006/main" noChangeAspect="1"/>
+            </wp:cNvGraphicFramePr>
+            <a:graphic xmlns:a="http://schemas.openxmlformats.org/drawingml/2006/main">
+              <a:graphicData uri="http://schemas.openxmlformats.org/drawingml/2006/picture">
+                <pic:pic xmlns:pic="http://schemas.openxmlformats.org/drawingml/2006/picture">
+                  <pic:nvPicPr>
+                    <pic:cNvPr id="0" name="Picture 8"/>
+                    <pic:cNvPicPr>
+                      <a:picLocks noChangeAspect="1" noChangeArrowheads="1"/>
+                    </pic:cNvPicPr>
+                  </pic:nvPicPr>
+                  <ve:AlternateContent xmlns:ma="http://schemas.microsoft.com/office/mac/drawingml/2008/main">
+                    <ve:Choice Requires="ma">
+                      <pic:blipFill>
+                        <a:blip r:embed="rId8"/>
+                        <a:srcRect/>
+                        <a:stretch>
+                          <a:fillRect/>
+                        </a:stretch>
+                      </pic:blipFill>
+                    </ve:Choice>
+                    <ve:Fallback xmlns:pic="http://schemas.openxmlformats.org/drawingml/2006/picture" xmlns:a="http://schemas.openxmlformats.org/drawingml/2006/main" xmlns:wne="http://schemas.microsoft.com/office/word/2006/wordml" xmlns:w="http://schemas.openxmlformats.org/wordprocessingml/2006/main" xmlns:w10="urn:schemas-microsoft-com:office:word" xmlns:wp="http://schemas.openxmlformats.org/drawingml/2006/wordprocessingDrawing" xmlns:v="urn:schemas-microsoft-com:vml" xmlns:m="http://schemas.openxmlformats.org/officeDocument/2006/math" xmlns:r="http://schemas.openxmlformats.org/officeDocument/2006/relationships" xmlns:o="urn:schemas-microsoft-com:office:office" xmlns:mv="urn:schemas-microsoft-com:mac:vml" xmlns:ve="http://schemas.openxmlformats.org/markup-compatibility/2006" xmlns:mo="http://schemas.microsoft.com/office/mac/office/2008/main" xmlns="">
+                      <pic:blipFill>
+                        <a:blip r:embed="rId9"/>
+                        <a:srcRect/>
+                        <a:stretch>
+                          <a:fillRect/>
+                        </a:stretch>
+                      </pic:blipFill>
+                    </ve:Fallback>
+                  </ve:AlternateContent>
+                  <pic:spPr bwMode="auto">
+                    <a:xfrm>
+                      <a:off x="0" y="0"/>
+                      <a:ext cx="5486400" cy="5486400"/>
+                    </a:xfrm>
+                    <a:prstGeom prst="rect">
+                      <a:avLst/>
+                    </a:prstGeom>
+                    <a:noFill/>
+                    <a:ln w="9525">
+                      <a:noFill/>
+                      <a:miter lim="800000"/>
+                      <a:headEnd/>
+                      <a:tailEnd/>
+                    </a:ln>
+                  </pic:spPr>
+                </pic:pic>
+              </a:graphicData>
+            </a:graphic>
+          </wp:inline>
+        </w:drawing>
+      </w:r>
+      <w:r>
+        <w:t>Figure 3</w:t>
+      </w:r>
+      <w:r>
+        <w:t xml:space="preserve">.  </w:t>
+      </w:r>
+      <w:proofErr w:type="spellStart"/>
+      <w:r>
+        <w:t>PC</w:t>
+      </w:r>
+      <w:r>
+        <w:t>o</w:t>
+      </w:r>
+      <w:r>
+        <w:t>A</w:t>
+      </w:r>
+      <w:proofErr w:type="spellEnd"/>
+      <w:r>
+        <w:t xml:space="preserve"> of tree swallow chick FA profiles.  Not grouped very well.  Makes sense as higher order consumers likely have similar FA requirements.  Didn’t do one of these for bugs or </w:t>
       </w:r>
       <w:proofErr w:type="spellStart"/>
       <w:r>
@@ -243,19 +359,19 @@
                       <a:picLocks noChangeAspect="1" noChangeArrowheads="1"/>
                     </pic:cNvPicPr>
                   </pic:nvPicPr>
-                  <ve:AlternateContent>
-                    <ve:Choice xmlns:ma="http://schemas.microsoft.com/office/mac/drawingml/2008/main" Requires="ma">
-                      <pic:blipFill>
-                        <a:blip r:embed="rId8"/>
+                  <ve:AlternateContent xmlns:ma="http://schemas.microsoft.com/office/mac/drawingml/2008/main">
+                    <ve:Choice Requires="ma">
+                      <pic:blipFill>
+                        <a:blip r:embed="rId10"/>
                         <a:srcRect/>
                         <a:stretch>
                           <a:fillRect/>
                         </a:stretch>
                       </pic:blipFill>
                     </ve:Choice>
-                    <ve:Fallback>
-                      <pic:blipFill>
-                        <a:blip r:embed="rId9"/>
+                    <ve:Fallback xmlns:pic="http://schemas.openxmlformats.org/drawingml/2006/picture" xmlns:a="http://schemas.openxmlformats.org/drawingml/2006/main" xmlns:wne="http://schemas.microsoft.com/office/word/2006/wordml" xmlns:w="http://schemas.openxmlformats.org/wordprocessingml/2006/main" xmlns:w10="urn:schemas-microsoft-com:office:word" xmlns:wp="http://schemas.openxmlformats.org/drawingml/2006/wordprocessingDrawing" xmlns:v="urn:schemas-microsoft-com:vml" xmlns:m="http://schemas.openxmlformats.org/officeDocument/2006/math" xmlns:r="http://schemas.openxmlformats.org/officeDocument/2006/relationships" xmlns:o="urn:schemas-microsoft-com:office:office" xmlns:mv="urn:schemas-microsoft-com:mac:vml" xmlns:ve="http://schemas.openxmlformats.org/markup-compatibility/2006" xmlns:mo="http://schemas.microsoft.com/office/mac/office/2008/main" xmlns="">
+                      <pic:blipFill>
+                        <a:blip r:embed="rId11"/>
                         <a:srcRect/>
                         <a:stretch>
                           <a:fillRect/>
@@ -288,7 +404,7 @@
     </w:p>
     <w:p>
       <w:r>
-        <w:t>Figure 3</w:t>
+        <w:t>Figure 4</w:t>
       </w:r>
       <w:r>
         <w:t xml:space="preserve">.  </w:t>
@@ -390,19 +506,19 @@
                       <a:picLocks noChangeAspect="1" noChangeArrowheads="1"/>
                     </pic:cNvPicPr>
                   </pic:nvPicPr>
-                  <ve:AlternateContent>
-                    <ve:Choice xmlns:ma="http://schemas.microsoft.com/office/mac/drawingml/2008/main" Requires="ma">
-                      <pic:blipFill>
-                        <a:blip r:embed="rId10"/>
+                  <ve:AlternateContent xmlns:ma="http://schemas.microsoft.com/office/mac/drawingml/2008/main">
+                    <ve:Choice Requires="ma">
+                      <pic:blipFill>
+                        <a:blip r:embed="rId12"/>
                         <a:srcRect/>
                         <a:stretch>
                           <a:fillRect/>
                         </a:stretch>
                       </pic:blipFill>
                     </ve:Choice>
-                    <ve:Fallback>
-                      <pic:blipFill>
-                        <a:blip r:embed="rId11"/>
+                    <ve:Fallback xmlns:pic="http://schemas.openxmlformats.org/drawingml/2006/picture" xmlns:a="http://schemas.openxmlformats.org/drawingml/2006/main" xmlns:wne="http://schemas.microsoft.com/office/word/2006/wordml" xmlns:w="http://schemas.openxmlformats.org/wordprocessingml/2006/main" xmlns:w10="urn:schemas-microsoft-com:office:word" xmlns:wp="http://schemas.openxmlformats.org/drawingml/2006/wordprocessingDrawing" xmlns:v="urn:schemas-microsoft-com:vml" xmlns:m="http://schemas.openxmlformats.org/officeDocument/2006/math" xmlns:r="http://schemas.openxmlformats.org/officeDocument/2006/relationships" xmlns:o="urn:schemas-microsoft-com:office:office" xmlns:mv="urn:schemas-microsoft-com:mac:vml" xmlns:ve="http://schemas.openxmlformats.org/markup-compatibility/2006" xmlns:mo="http://schemas.microsoft.com/office/mac/office/2008/main" xmlns="">
+                      <pic:blipFill>
+                        <a:blip r:embed="rId13"/>
                         <a:srcRect/>
                         <a:stretch>
                           <a:fillRect/>
@@ -433,7 +549,7 @@
         </w:drawing>
       </w:r>
       <w:r>
-        <w:t>Figure 4</w:t>
+        <w:t>Figure 5</w:t>
       </w:r>
       <w:r>
         <w:t xml:space="preserve">.  </w:t>
@@ -498,19 +614,19 @@
                       <a:picLocks noChangeAspect="1" noChangeArrowheads="1"/>
                     </pic:cNvPicPr>
                   </pic:nvPicPr>
-                  <ve:AlternateContent>
-                    <ve:Choice xmlns:ma="http://schemas.microsoft.com/office/mac/drawingml/2008/main" Requires="ma">
-                      <pic:blipFill>
-                        <a:blip r:embed="rId12"/>
+                  <ve:AlternateContent xmlns:ma="http://schemas.microsoft.com/office/mac/drawingml/2008/main">
+                    <ve:Choice Requires="ma">
+                      <pic:blipFill>
+                        <a:blip r:embed="rId14"/>
                         <a:srcRect/>
                         <a:stretch>
                           <a:fillRect/>
                         </a:stretch>
                       </pic:blipFill>
                     </ve:Choice>
-                    <ve:Fallback>
-                      <pic:blipFill>
-                        <a:blip r:embed="rId13"/>
+                    <ve:Fallback xmlns:pic="http://schemas.openxmlformats.org/drawingml/2006/picture" xmlns:a="http://schemas.openxmlformats.org/drawingml/2006/main" xmlns:wne="http://schemas.microsoft.com/office/word/2006/wordml" xmlns:w="http://schemas.openxmlformats.org/wordprocessingml/2006/main" xmlns:w10="urn:schemas-microsoft-com:office:word" xmlns:wp="http://schemas.openxmlformats.org/drawingml/2006/wordprocessingDrawing" xmlns:v="urn:schemas-microsoft-com:vml" xmlns:m="http://schemas.openxmlformats.org/officeDocument/2006/math" xmlns:r="http://schemas.openxmlformats.org/officeDocument/2006/relationships" xmlns:o="urn:schemas-microsoft-com:office:office" xmlns:mv="urn:schemas-microsoft-com:mac:vml" xmlns:ve="http://schemas.openxmlformats.org/markup-compatibility/2006" xmlns:mo="http://schemas.microsoft.com/office/mac/office/2008/main" xmlns="">
+                      <pic:blipFill>
+                        <a:blip r:embed="rId15"/>
                         <a:srcRect/>
                         <a:stretch>
                           <a:fillRect/>
@@ -543,7 +659,7 @@
     </w:p>
     <w:p>
       <w:r>
-        <w:t>Figure 5</w:t>
+        <w:t>Figure 6</w:t>
       </w:r>
       <w:r>
         <w:t xml:space="preserve">.  </w:t>
@@ -573,8 +689,8 @@
         <w:drawing>
           <wp:inline distT="0" distB="0" distL="0" distR="0">
             <wp:extent cx="5486400" cy="5486400"/>
-            <wp:effectExtent l="0" t="0" r="0" b="0"/>
-            <wp:docPr id="6" name="Picture 6"/>
+            <wp:effectExtent l="25400" t="0" r="0" b="0"/>
+            <wp:docPr id="9" name="Picture 2"/>
             <wp:cNvGraphicFramePr>
               <a:graphicFrameLocks xmlns:a="http://schemas.openxmlformats.org/drawingml/2006/main" noChangeAspect="1"/>
             </wp:cNvGraphicFramePr>
@@ -582,7 +698,7 @@
               <a:graphicData uri="http://schemas.openxmlformats.org/drawingml/2006/picture">
                 <pic:pic xmlns:pic="http://schemas.openxmlformats.org/drawingml/2006/picture">
                   <pic:nvPicPr>
-                    <pic:cNvPr id="0" name="Picture 6"/>
+                    <pic:cNvPr id="0" name="Picture 2"/>
                     <pic:cNvPicPr>
                       <a:picLocks noChangeAspect="1" noChangeArrowheads="1"/>
                     </pic:cNvPicPr>
@@ -590,7 +706,7 @@
                   <ve:AlternateContent>
                     <ve:Choice xmlns:ma="http://schemas.microsoft.com/office/mac/drawingml/2008/main" Requires="ma">
                       <pic:blipFill>
-                        <a:blip r:embed="rId14"/>
+                        <a:blip r:embed="rId16"/>
                         <a:srcRect/>
                         <a:stretch>
                           <a:fillRect/>
@@ -599,7 +715,7 @@
                     </ve:Choice>
                     <ve:Fallback>
                       <pic:blipFill>
-                        <a:blip r:embed="rId15"/>
+                        <a:blip r:embed="rId17"/>
                         <a:srcRect/>
                         <a:stretch>
                           <a:fillRect/>
@@ -632,7 +748,93 @@
     </w:p>
     <w:p>
       <w:r>
-        <w:t>Figure 6</w:t>
+        <w:t xml:space="preserve">Figure 7.  Chick growth not related to </w:t>
+      </w:r>
+      <w:proofErr w:type="spellStart"/>
+      <w:r>
+        <w:t>seston</w:t>
+      </w:r>
+      <w:proofErr w:type="spellEnd"/>
+      <w:r>
+        <w:t xml:space="preserve"> </w:t>
+      </w:r>
+      <w:proofErr w:type="spellStart"/>
+      <w:r>
+        <w:t>PUFAs</w:t>
+      </w:r>
+      <w:proofErr w:type="spellEnd"/>
+      <w:r>
+        <w:t xml:space="preserve"> – not significant</w:t>
+      </w:r>
+    </w:p>
+    <w:p>
+      <w:r>
+        <w:rPr>
+          <w:noProof/>
+        </w:rPr>
+        <w:drawing>
+          <wp:inline distT="0" distB="0" distL="0" distR="0">
+            <wp:extent cx="5486400" cy="5486400"/>
+            <wp:effectExtent l="0" t="0" r="0" b="0"/>
+            <wp:docPr id="6" name="Picture 6"/>
+            <wp:cNvGraphicFramePr>
+              <a:graphicFrameLocks xmlns:a="http://schemas.openxmlformats.org/drawingml/2006/main" noChangeAspect="1"/>
+            </wp:cNvGraphicFramePr>
+            <a:graphic xmlns:a="http://schemas.openxmlformats.org/drawingml/2006/main">
+              <a:graphicData uri="http://schemas.openxmlformats.org/drawingml/2006/picture">
+                <pic:pic xmlns:pic="http://schemas.openxmlformats.org/drawingml/2006/picture">
+                  <pic:nvPicPr>
+                    <pic:cNvPr id="0" name="Picture 6"/>
+                    <pic:cNvPicPr>
+                      <a:picLocks noChangeAspect="1" noChangeArrowheads="1"/>
+                    </pic:cNvPicPr>
+                  </pic:nvPicPr>
+                  <ve:AlternateContent xmlns:ma="http://schemas.microsoft.com/office/mac/drawingml/2008/main">
+                    <ve:Choice Requires="ma">
+                      <pic:blipFill>
+                        <a:blip r:embed="rId18"/>
+                        <a:srcRect/>
+                        <a:stretch>
+                          <a:fillRect/>
+                        </a:stretch>
+                      </pic:blipFill>
+                    </ve:Choice>
+                    <ve:Fallback xmlns:pic="http://schemas.openxmlformats.org/drawingml/2006/picture" xmlns:a="http://schemas.openxmlformats.org/drawingml/2006/main" xmlns:wne="http://schemas.microsoft.com/office/word/2006/wordml" xmlns:w="http://schemas.openxmlformats.org/wordprocessingml/2006/main" xmlns:w10="urn:schemas-microsoft-com:office:word" xmlns:wp="http://schemas.openxmlformats.org/drawingml/2006/wordprocessingDrawing" xmlns:v="urn:schemas-microsoft-com:vml" xmlns:m="http://schemas.openxmlformats.org/officeDocument/2006/math" xmlns:r="http://schemas.openxmlformats.org/officeDocument/2006/relationships" xmlns:o="urn:schemas-microsoft-com:office:office" xmlns:mv="urn:schemas-microsoft-com:mac:vml" xmlns:ve="http://schemas.openxmlformats.org/markup-compatibility/2006" xmlns:mo="http://schemas.microsoft.com/office/mac/office/2008/main" xmlns="">
+                      <pic:blipFill>
+                        <a:blip r:embed="rId19"/>
+                        <a:srcRect/>
+                        <a:stretch>
+                          <a:fillRect/>
+                        </a:stretch>
+                      </pic:blipFill>
+                    </ve:Fallback>
+                  </ve:AlternateContent>
+                  <pic:spPr bwMode="auto">
+                    <a:xfrm>
+                      <a:off x="0" y="0"/>
+                      <a:ext cx="5486400" cy="5486400"/>
+                    </a:xfrm>
+                    <a:prstGeom prst="rect">
+                      <a:avLst/>
+                    </a:prstGeom>
+                    <a:noFill/>
+                    <a:ln w="9525">
+                      <a:noFill/>
+                      <a:miter lim="800000"/>
+                      <a:headEnd/>
+                      <a:tailEnd/>
+                    </a:ln>
+                  </pic:spPr>
+                </pic:pic>
+              </a:graphicData>
+            </a:graphic>
+          </wp:inline>
+        </w:drawing>
+      </w:r>
+    </w:p>
+    <w:p>
+      <w:r>
+        <w:t>Figure 8</w:t>
       </w:r>
       <w:r>
         <w:t xml:space="preserve">.  </w:t>
@@ -678,19 +880,19 @@
                       <a:picLocks noChangeAspect="1" noChangeArrowheads="1"/>
                     </pic:cNvPicPr>
                   </pic:nvPicPr>
-                  <ve:AlternateContent>
-                    <ve:Choice xmlns:ma="http://schemas.microsoft.com/office/mac/drawingml/2008/main" Requires="ma">
-                      <pic:blipFill>
-                        <a:blip r:embed="rId16"/>
+                  <ve:AlternateContent xmlns:ma="http://schemas.microsoft.com/office/mac/drawingml/2008/main">
+                    <ve:Choice Requires="ma">
+                      <pic:blipFill>
+                        <a:blip r:embed="rId20"/>
                         <a:srcRect/>
                         <a:stretch>
                           <a:fillRect/>
                         </a:stretch>
                       </pic:blipFill>
                     </ve:Choice>
-                    <ve:Fallback>
-                      <pic:blipFill>
-                        <a:blip r:embed="rId17"/>
+                    <ve:Fallback xmlns:pic="http://schemas.openxmlformats.org/drawingml/2006/picture" xmlns:a="http://schemas.openxmlformats.org/drawingml/2006/main" xmlns:wne="http://schemas.microsoft.com/office/word/2006/wordml" xmlns:w="http://schemas.openxmlformats.org/wordprocessingml/2006/main" xmlns:w10="urn:schemas-microsoft-com:office:word" xmlns:wp="http://schemas.openxmlformats.org/drawingml/2006/wordprocessingDrawing" xmlns:v="urn:schemas-microsoft-com:vml" xmlns:m="http://schemas.openxmlformats.org/officeDocument/2006/math" xmlns:r="http://schemas.openxmlformats.org/officeDocument/2006/relationships" xmlns:o="urn:schemas-microsoft-com:office:office" xmlns:mv="urn:schemas-microsoft-com:mac:vml" xmlns:ve="http://schemas.openxmlformats.org/markup-compatibility/2006" xmlns:mo="http://schemas.microsoft.com/office/mac/office/2008/main" xmlns="">
+                      <pic:blipFill>
+                        <a:blip r:embed="rId21"/>
                         <a:srcRect/>
                         <a:stretch>
                           <a:fillRect/>
@@ -723,7 +925,7 @@
     </w:p>
     <w:p>
       <w:r>
-        <w:t>Figure 7</w:t>
+        <w:t>Figure 9</w:t>
       </w:r>
       <w:r>
         <w:t xml:space="preserve">.  Average tree swallow growth rate </w:t>
@@ -764,7 +966,7 @@
     <w:sectPr>
       <w:pgSz w:w="12240" w:h="15840"/>
       <w:pgMar w:top="1440" w:right="1800" w:bottom="1440" w:left="1800" w:gutter="0"/>
-      <w:printerSettings r:id="rId18"/>
+      <w:printerSettings r:id="rId22"/>
     </w:sectPr>
   </w:body>
 </w:document>

</xml_diff>